<commit_message>
steve hat etws hinzugefügt
</commit_message>
<xml_diff>
--- a/05.docx
+++ b/05.docx
@@ -341,6 +341,7 @@
           <w:szCs w:val="24"/>
         </w:rPr>
       </w:pPr>
+      <w:proofErr w:type="spellStart"/>
       <w:r>
         <w:rPr>
           <w:rFonts w:ascii="Arial" w:eastAsia="Arial" w:hAnsi="Arial" w:cs="Arial"/>
@@ -349,8 +350,9 @@
           <w:sz w:val="24"/>
           <w:szCs w:val="24"/>
         </w:rPr>
-        <w:t>Ekane Njoh Junior Lesage</w:t>
-      </w:r>
+        <w:t>Ekane</w:t>
+      </w:r>
+      <w:proofErr w:type="spellEnd"/>
       <w:r>
         <w:rPr>
           <w:rFonts w:ascii="Arial" w:eastAsia="Arial" w:hAnsi="Arial" w:cs="Arial"/>
@@ -361,6 +363,38 @@
         </w:rPr>
         <w:t xml:space="preserve"> </w:t>
       </w:r>
+      <w:proofErr w:type="spellStart"/>
+      <w:r>
+        <w:rPr>
+          <w:rFonts w:ascii="Arial" w:eastAsia="Arial" w:hAnsi="Arial" w:cs="Arial"/>
+          <w:b/>
+          <w:bCs/>
+          <w:sz w:val="24"/>
+          <w:szCs w:val="24"/>
+        </w:rPr>
+        <w:t>Njoh</w:t>
+      </w:r>
+      <w:proofErr w:type="spellEnd"/>
+      <w:r>
+        <w:rPr>
+          <w:rFonts w:ascii="Arial" w:eastAsia="Arial" w:hAnsi="Arial" w:cs="Arial"/>
+          <w:b/>
+          <w:bCs/>
+          <w:sz w:val="24"/>
+          <w:szCs w:val="24"/>
+        </w:rPr>
+        <w:t xml:space="preserve"> Junior Lesage</w:t>
+      </w:r>
+      <w:r>
+        <w:rPr>
+          <w:rFonts w:ascii="Arial" w:eastAsia="Arial" w:hAnsi="Arial" w:cs="Arial"/>
+          <w:b/>
+          <w:bCs/>
+          <w:sz w:val="24"/>
+          <w:szCs w:val="24"/>
+        </w:rPr>
+        <w:t xml:space="preserve"> </w:t>
+      </w:r>
       <w:r>
         <w:tab/>
       </w:r>
@@ -407,7 +441,6 @@
           <w:szCs w:val="24"/>
         </w:rPr>
       </w:pPr>
-      <w:proofErr w:type="spellStart"/>
       <w:r>
         <w:rPr>
           <w:rFonts w:ascii="Arial" w:eastAsia="Arial" w:hAnsi="Arial" w:cs="Arial"/>
@@ -416,18 +449,7 @@
           <w:sz w:val="24"/>
           <w:szCs w:val="24"/>
         </w:rPr>
-        <w:t>Aguiwo</w:t>
-      </w:r>
-      <w:proofErr w:type="spellEnd"/>
-      <w:r>
-        <w:rPr>
-          <w:rFonts w:ascii="Arial" w:eastAsia="Arial" w:hAnsi="Arial" w:cs="Arial"/>
-          <w:b/>
-          <w:bCs/>
-          <w:sz w:val="24"/>
-          <w:szCs w:val="24"/>
-        </w:rPr>
-        <w:t xml:space="preserve"> II Steve</w:t>
+        <w:t>Aguiwo II Steve</w:t>
       </w:r>
       <w:r>
         <w:tab/>
@@ -3879,15 +3901,7 @@
         <w:rPr>
           <w:lang w:val="fr-FR"/>
         </w:rPr>
-        <w:t>&gt; ::=</w:t>
-      </w:r>
-      <w:bookmarkStart w:id="2" w:name="_GoBack"/>
-      <w:bookmarkEnd w:id="2"/>
-      <w:r>
-        <w:rPr>
-          <w:lang w:val="fr-FR"/>
-        </w:rPr>
-        <w:t xml:space="preserve"> &lt;file&gt;</w:t>
+        <w:t>&gt; ::= &lt;file&gt;</w:t>
       </w:r>
     </w:p>
     <w:p>
@@ -4627,15 +4641,22 @@
       </w:r>
       <w:proofErr w:type="spellEnd"/>
       <w:r>
-        <w:t>/to/</w:t>
+        <w:t>/</w:t>
       </w:r>
       <w:proofErr w:type="spellStart"/>
       <w:r>
+        <w:t>to</w:t>
+      </w:r>
+      <w:proofErr w:type="spellEnd"/>
+      <w:r>
+        <w:t>/</w:t>
+      </w:r>
+      <w:proofErr w:type="spellStart"/>
+      <w:r>
         <w:t>file</w:t>
       </w:r>
       <w:proofErr w:type="spellEnd"/>
     </w:p>
-    <w:p/>
     <w:p>
       <w:pPr>
         <w:spacing w:line="360" w:lineRule="auto"/>
@@ -4670,101 +4691,1142 @@
         <w:t>Konvertierung der Sprache in echt-kontext</w:t>
       </w:r>
     </w:p>
-    <w:p>
-      <w:pPr>
-        <w:rPr>
-          <w:rFonts w:ascii="Arial" w:eastAsia="Arial" w:hAnsi="Arial" w:cs="Arial"/>
-          <w:sz w:val="24"/>
-          <w:szCs w:val="24"/>
-        </w:rPr>
-      </w:pPr>
-    </w:p>
-    <w:p>
-      <w:pPr>
-        <w:rPr>
-          <w:rFonts w:ascii="Arial" w:eastAsia="Arial" w:hAnsi="Arial" w:cs="Arial"/>
-          <w:sz w:val="24"/>
-          <w:szCs w:val="24"/>
-        </w:rPr>
-      </w:pPr>
+    <w:p/>
+    <w:p>
+      <w:pPr>
+        <w:rPr>
+          <w:lang w:val="fr-FR"/>
+        </w:rPr>
+      </w:pPr>
+      <w:r>
+        <w:t>BC1=</w:t>
+      </w:r>
+      <w:proofErr w:type="spellStart"/>
+      <w:r>
+        <w:t>pipeline</w:t>
+      </w:r>
+      <w:proofErr w:type="spellEnd"/>
+      <w:r>
+        <w:t xml:space="preserve">; BC2= </w:t>
+      </w:r>
+      <w:proofErr w:type="spellStart"/>
+      <w:proofErr w:type="gramStart"/>
+      <w:r>
+        <w:rPr>
+          <w:lang w:val="fr-FR"/>
+        </w:rPr>
+        <w:t>subshell</w:t>
+      </w:r>
+      <w:proofErr w:type="spellEnd"/>
+      <w:r>
+        <w:rPr>
+          <w:lang w:val="fr-FR"/>
+        </w:rPr>
+        <w:t xml:space="preserve"> ,</w:t>
+      </w:r>
+      <w:proofErr w:type="gramEnd"/>
+      <w:r>
+        <w:rPr>
+          <w:lang w:val="fr-FR"/>
+        </w:rPr>
+        <w:t xml:space="preserve"> BC3=</w:t>
+      </w:r>
+      <w:r>
+        <w:rPr>
+          <w:lang w:val="fr-FR"/>
+        </w:rPr>
+        <w:t xml:space="preserve"> </w:t>
+      </w:r>
+      <w:r>
+        <w:rPr>
+          <w:lang w:val="fr-FR"/>
+        </w:rPr>
+        <w:t>if-</w:t>
+      </w:r>
+      <w:proofErr w:type="spellStart"/>
+      <w:r>
+        <w:rPr>
+          <w:lang w:val="fr-FR"/>
+        </w:rPr>
+        <w:t>statement</w:t>
+      </w:r>
+      <w:proofErr w:type="spellEnd"/>
+      <w:r>
+        <w:rPr>
+          <w:lang w:val="fr-FR"/>
+        </w:rPr>
+        <w:t> ; BC4=</w:t>
+      </w:r>
+      <w:r>
+        <w:rPr>
+          <w:lang w:val="fr-FR"/>
+        </w:rPr>
+        <w:t xml:space="preserve"> </w:t>
+      </w:r>
+      <w:proofErr w:type="spellStart"/>
+      <w:r>
+        <w:rPr>
+          <w:lang w:val="fr-FR"/>
+        </w:rPr>
+        <w:t>while-loop</w:t>
+      </w:r>
+      <w:proofErr w:type="spellEnd"/>
+      <w:r>
+        <w:rPr>
+          <w:lang w:val="fr-FR"/>
+        </w:rPr>
+        <w:t> ; BC5=</w:t>
+      </w:r>
+      <w:r>
+        <w:rPr>
+          <w:lang w:val="fr-FR"/>
+        </w:rPr>
+        <w:t xml:space="preserve"> </w:t>
+      </w:r>
+      <w:r>
+        <w:rPr>
+          <w:lang w:val="fr-FR"/>
+        </w:rPr>
+        <w:t>for-</w:t>
+      </w:r>
+      <w:proofErr w:type="spellStart"/>
+      <w:r>
+        <w:rPr>
+          <w:lang w:val="fr-FR"/>
+        </w:rPr>
+        <w:t>loop</w:t>
+      </w:r>
+      <w:proofErr w:type="spellEnd"/>
+      <w:r>
+        <w:rPr>
+          <w:lang w:val="fr-FR"/>
+        </w:rPr>
+        <w:t> ; BC6=</w:t>
+      </w:r>
+      <w:r>
+        <w:rPr>
+          <w:lang w:val="fr-FR"/>
+        </w:rPr>
+        <w:t xml:space="preserve"> </w:t>
+      </w:r>
+      <w:proofErr w:type="spellStart"/>
+      <w:r>
+        <w:rPr>
+          <w:lang w:val="fr-FR"/>
+        </w:rPr>
+        <w:t>assignment</w:t>
+      </w:r>
+      <w:proofErr w:type="spellEnd"/>
+      <w:r>
+        <w:rPr>
+          <w:lang w:val="fr-FR"/>
+        </w:rPr>
+        <w:t> ;</w:t>
+      </w:r>
+    </w:p>
+    <w:p>
+      <w:r>
+        <w:rPr>
+          <w:lang w:val="fr-FR"/>
+        </w:rPr>
+        <w:t>C= condition ; O=</w:t>
+      </w:r>
+      <w:proofErr w:type="spellStart"/>
+      <w:r>
+        <w:rPr>
+          <w:lang w:val="fr-FR"/>
+        </w:rPr>
+        <w:t>opearator</w:t>
+      </w:r>
+      <w:proofErr w:type="spellEnd"/>
+      <w:r>
+        <w:rPr>
+          <w:lang w:val="fr-FR"/>
+        </w:rPr>
+        <w:t> ; E=value ; CL= command-</w:t>
+      </w:r>
+      <w:proofErr w:type="spellStart"/>
+      <w:r>
+        <w:rPr>
+          <w:lang w:val="fr-FR"/>
+        </w:rPr>
+        <w:t>list</w:t>
+      </w:r>
+      <w:proofErr w:type="spellEnd"/>
+      <w:r>
+        <w:rPr>
+          <w:lang w:val="fr-FR"/>
+        </w:rPr>
+        <w:t> ; S= string ; N=</w:t>
+      </w:r>
+      <w:proofErr w:type="spellStart"/>
+      <w:r>
+        <w:rPr>
+          <w:lang w:val="fr-FR"/>
+        </w:rPr>
+        <w:t>number</w:t>
+      </w:r>
+      <w:proofErr w:type="spellEnd"/>
+      <w:r>
+        <w:rPr>
+          <w:lang w:val="fr-FR"/>
+        </w:rPr>
+        <w:t xml:space="preserve"> ; V=variable ; ID= identifier ; </w:t>
+      </w:r>
     </w:p>
     <w:p>
       <w:pPr>
         <w:pStyle w:val="berschrift2"/>
-        <w:numPr>
-          <w:ilvl w:val="0"/>
-          <w:numId w:val="3"/>
-        </w:numPr>
-        <w:rPr>
-          <w:rFonts w:ascii="Arial" w:eastAsia="Arial" w:hAnsi="Arial" w:cs="Arial"/>
-          <w:color w:val="auto"/>
-          <w:sz w:val="24"/>
-          <w:szCs w:val="24"/>
-        </w:rPr>
-      </w:pPr>
-      <w:bookmarkStart w:id="3" w:name="_Toc151083644"/>
-      <w:r>
-        <w:rPr>
-          <w:rFonts w:ascii="Arial" w:eastAsia="Arial" w:hAnsi="Arial" w:cs="Arial"/>
-          <w:color w:val="auto"/>
-          <w:sz w:val="24"/>
-          <w:szCs w:val="24"/>
-        </w:rPr>
-        <w:t>H</w:t>
-      </w:r>
-      <w:bookmarkEnd w:id="3"/>
-    </w:p>
-    <w:p>
-      <w:pPr>
-        <w:rPr>
-          <w:rFonts w:ascii="Arial" w:eastAsia="Arial" w:hAnsi="Arial" w:cs="Arial"/>
-          <w:sz w:val="24"/>
-          <w:szCs w:val="24"/>
-        </w:rPr>
-      </w:pPr>
-    </w:p>
-    <w:p>
-      <w:pPr>
-        <w:rPr>
-          <w:rFonts w:ascii="Arial" w:eastAsia="Arial" w:hAnsi="Arial" w:cs="Arial"/>
-          <w:sz w:val="24"/>
-          <w:szCs w:val="24"/>
-        </w:rPr>
-      </w:pPr>
+        <w:spacing w:line="360" w:lineRule="auto"/>
+        <w:jc w:val="both"/>
+        <w:rPr>
+          <w:rFonts w:ascii="Arial" w:eastAsia="Arial" w:hAnsi="Arial" w:cs="Arial"/>
+          <w:color w:val="auto"/>
+          <w:sz w:val="18"/>
+          <w:szCs w:val="18"/>
+        </w:rPr>
+      </w:pPr>
+      <w:r>
+        <w:rPr>
+          <w:rFonts w:ascii="Arial" w:eastAsia="Arial" w:hAnsi="Arial" w:cs="Arial"/>
+          <w:color w:val="auto"/>
+          <w:sz w:val="18"/>
+          <w:szCs w:val="18"/>
+        </w:rPr>
+        <w:t>&lt;S</w:t>
+      </w:r>
+      <w:proofErr w:type="gramStart"/>
+      <w:r>
+        <w:rPr>
+          <w:rFonts w:ascii="Arial" w:eastAsia="Arial" w:hAnsi="Arial" w:cs="Arial"/>
+          <w:color w:val="auto"/>
+          <w:sz w:val="18"/>
+          <w:szCs w:val="18"/>
+        </w:rPr>
+        <w:t>&gt; ::=</w:t>
+      </w:r>
+      <w:proofErr w:type="gramEnd"/>
+      <w:r>
+        <w:rPr>
+          <w:rFonts w:ascii="Arial" w:eastAsia="Arial" w:hAnsi="Arial" w:cs="Arial"/>
+          <w:color w:val="auto"/>
+          <w:sz w:val="18"/>
+          <w:szCs w:val="18"/>
+        </w:rPr>
+        <w:t xml:space="preserve"> &lt;BC1&gt; | &lt;BC2&gt; | &lt;BC3&gt; | &lt;BC4&gt; | &lt;BC5&gt; | &lt;BC6&gt;</w:t>
+      </w:r>
     </w:p>
     <w:p>
       <w:pPr>
         <w:pStyle w:val="berschrift2"/>
-        <w:numPr>
-          <w:ilvl w:val="0"/>
-          <w:numId w:val="3"/>
-        </w:numPr>
-        <w:rPr>
-          <w:rFonts w:ascii="Arial" w:eastAsia="Arial" w:hAnsi="Arial" w:cs="Arial"/>
-          <w:color w:val="auto"/>
-          <w:sz w:val="24"/>
-          <w:szCs w:val="24"/>
-        </w:rPr>
-      </w:pPr>
-      <w:bookmarkStart w:id="4" w:name="_Toc151083645"/>
-      <w:r>
-        <w:rPr>
-          <w:rFonts w:ascii="Arial" w:eastAsia="Arial" w:hAnsi="Arial" w:cs="Arial"/>
-          <w:color w:val="auto"/>
-          <w:sz w:val="24"/>
-          <w:szCs w:val="24"/>
-        </w:rPr>
-        <w:t>H</w:t>
-      </w:r>
-      <w:bookmarkEnd w:id="4"/>
-    </w:p>
-    <w:p>
-      <w:pPr>
+        <w:spacing w:line="360" w:lineRule="auto"/>
+        <w:jc w:val="both"/>
+        <w:rPr>
+          <w:rFonts w:ascii="Arial" w:eastAsia="Arial" w:hAnsi="Arial" w:cs="Arial"/>
+          <w:color w:val="auto"/>
+          <w:sz w:val="18"/>
+          <w:szCs w:val="18"/>
+        </w:rPr>
+      </w:pPr>
+      <w:r>
+        <w:rPr>
+          <w:rFonts w:ascii="Arial" w:eastAsia="Arial" w:hAnsi="Arial" w:cs="Arial"/>
+          <w:color w:val="auto"/>
+          <w:sz w:val="18"/>
+          <w:szCs w:val="18"/>
+        </w:rPr>
+        <w:t>&lt;BC1</w:t>
+      </w:r>
+      <w:proofErr w:type="gramStart"/>
+      <w:r>
+        <w:rPr>
+          <w:rFonts w:ascii="Arial" w:eastAsia="Arial" w:hAnsi="Arial" w:cs="Arial"/>
+          <w:color w:val="auto"/>
+          <w:sz w:val="18"/>
+          <w:szCs w:val="18"/>
+        </w:rPr>
+        <w:t>&gt; ::=</w:t>
+      </w:r>
+      <w:proofErr w:type="gramEnd"/>
+      <w:r>
+        <w:rPr>
+          <w:rFonts w:ascii="Arial" w:eastAsia="Arial" w:hAnsi="Arial" w:cs="Arial"/>
+          <w:color w:val="auto"/>
+          <w:sz w:val="18"/>
+          <w:szCs w:val="18"/>
+        </w:rPr>
+        <w:t xml:space="preserve"> &lt;</w:t>
+      </w:r>
+      <w:proofErr w:type="spellStart"/>
+      <w:r>
+        <w:rPr>
+          <w:rFonts w:ascii="Arial" w:eastAsia="Arial" w:hAnsi="Arial" w:cs="Arial"/>
+          <w:color w:val="auto"/>
+          <w:sz w:val="18"/>
+          <w:szCs w:val="18"/>
+        </w:rPr>
+        <w:t>command</w:t>
+      </w:r>
+      <w:proofErr w:type="spellEnd"/>
+      <w:r>
+        <w:rPr>
+          <w:rFonts w:ascii="Arial" w:eastAsia="Arial" w:hAnsi="Arial" w:cs="Arial"/>
+          <w:color w:val="auto"/>
+          <w:sz w:val="18"/>
+          <w:szCs w:val="18"/>
+        </w:rPr>
+        <w:t>&gt; | &lt;BC1&gt; '|' &lt;BC1&gt;</w:t>
+      </w:r>
+    </w:p>
+    <w:p>
+      <w:pPr>
+        <w:pStyle w:val="berschrift2"/>
+        <w:spacing w:line="360" w:lineRule="auto"/>
+        <w:jc w:val="both"/>
+        <w:rPr>
+          <w:rFonts w:ascii="Arial" w:eastAsia="Arial" w:hAnsi="Arial" w:cs="Arial"/>
+          <w:color w:val="auto"/>
+          <w:sz w:val="18"/>
+          <w:szCs w:val="18"/>
+        </w:rPr>
+      </w:pPr>
+      <w:r>
+        <w:rPr>
+          <w:rFonts w:ascii="Arial" w:eastAsia="Arial" w:hAnsi="Arial" w:cs="Arial"/>
+          <w:color w:val="auto"/>
+          <w:sz w:val="18"/>
+          <w:szCs w:val="18"/>
+        </w:rPr>
+        <w:t>&lt;BC2</w:t>
+      </w:r>
+      <w:proofErr w:type="gramStart"/>
+      <w:r>
+        <w:rPr>
+          <w:rFonts w:ascii="Arial" w:eastAsia="Arial" w:hAnsi="Arial" w:cs="Arial"/>
+          <w:color w:val="auto"/>
+          <w:sz w:val="18"/>
+          <w:szCs w:val="18"/>
+        </w:rPr>
+        <w:t>&gt; ::=</w:t>
+      </w:r>
+      <w:proofErr w:type="gramEnd"/>
+      <w:r>
+        <w:rPr>
+          <w:rFonts w:ascii="Arial" w:eastAsia="Arial" w:hAnsi="Arial" w:cs="Arial"/>
+          <w:color w:val="auto"/>
+          <w:sz w:val="18"/>
+          <w:szCs w:val="18"/>
+        </w:rPr>
+        <w:t xml:space="preserve"> '(' &lt;BC1&gt; ')'</w:t>
+      </w:r>
+    </w:p>
+    <w:p>
+      <w:pPr>
+        <w:pStyle w:val="berschrift2"/>
+        <w:spacing w:line="360" w:lineRule="auto"/>
+        <w:jc w:val="both"/>
+        <w:rPr>
+          <w:rFonts w:ascii="Arial" w:eastAsia="Arial" w:hAnsi="Arial" w:cs="Arial"/>
+          <w:color w:val="auto"/>
+          <w:sz w:val="18"/>
+          <w:szCs w:val="18"/>
+        </w:rPr>
+      </w:pPr>
+      <w:r>
+        <w:rPr>
+          <w:rFonts w:ascii="Arial" w:eastAsia="Arial" w:hAnsi="Arial" w:cs="Arial"/>
+          <w:color w:val="auto"/>
+          <w:sz w:val="18"/>
+          <w:szCs w:val="18"/>
+        </w:rPr>
+        <w:t>&lt;BC3</w:t>
+      </w:r>
+      <w:proofErr w:type="gramStart"/>
+      <w:r>
+        <w:rPr>
+          <w:rFonts w:ascii="Arial" w:eastAsia="Arial" w:hAnsi="Arial" w:cs="Arial"/>
+          <w:color w:val="auto"/>
+          <w:sz w:val="18"/>
+          <w:szCs w:val="18"/>
+        </w:rPr>
+        <w:t>&gt; ::=</w:t>
+      </w:r>
+      <w:proofErr w:type="gramEnd"/>
+      <w:r>
+        <w:rPr>
+          <w:rFonts w:ascii="Arial" w:eastAsia="Arial" w:hAnsi="Arial" w:cs="Arial"/>
+          <w:color w:val="auto"/>
+          <w:sz w:val="18"/>
+          <w:szCs w:val="18"/>
+        </w:rPr>
+        <w:t xml:space="preserve"> '</w:t>
+      </w:r>
+      <w:proofErr w:type="spellStart"/>
+      <w:r>
+        <w:rPr>
+          <w:rFonts w:ascii="Arial" w:eastAsia="Arial" w:hAnsi="Arial" w:cs="Arial"/>
+          <w:color w:val="auto"/>
+          <w:sz w:val="18"/>
+          <w:szCs w:val="18"/>
+        </w:rPr>
+        <w:t>if</w:t>
+      </w:r>
+      <w:proofErr w:type="spellEnd"/>
+      <w:r>
+        <w:rPr>
+          <w:rFonts w:ascii="Arial" w:eastAsia="Arial" w:hAnsi="Arial" w:cs="Arial"/>
+          <w:color w:val="auto"/>
+          <w:sz w:val="18"/>
+          <w:szCs w:val="18"/>
+        </w:rPr>
+        <w:t>' &lt;C&gt; '</w:t>
+      </w:r>
+      <w:proofErr w:type="spellStart"/>
+      <w:r>
+        <w:rPr>
+          <w:rFonts w:ascii="Arial" w:eastAsia="Arial" w:hAnsi="Arial" w:cs="Arial"/>
+          <w:color w:val="auto"/>
+          <w:sz w:val="18"/>
+          <w:szCs w:val="18"/>
+        </w:rPr>
+        <w:t>then</w:t>
+      </w:r>
+      <w:proofErr w:type="spellEnd"/>
+      <w:r>
+        <w:rPr>
+          <w:rFonts w:ascii="Arial" w:eastAsia="Arial" w:hAnsi="Arial" w:cs="Arial"/>
+          <w:color w:val="auto"/>
+          <w:sz w:val="18"/>
+          <w:szCs w:val="18"/>
+        </w:rPr>
+        <w:t>' &lt;CL&gt; '</w:t>
+      </w:r>
+      <w:proofErr w:type="spellStart"/>
+      <w:r>
+        <w:rPr>
+          <w:rFonts w:ascii="Arial" w:eastAsia="Arial" w:hAnsi="Arial" w:cs="Arial"/>
+          <w:color w:val="auto"/>
+          <w:sz w:val="18"/>
+          <w:szCs w:val="18"/>
+        </w:rPr>
+        <w:t>fi</w:t>
+      </w:r>
+      <w:proofErr w:type="spellEnd"/>
+      <w:r>
+        <w:rPr>
+          <w:rFonts w:ascii="Arial" w:eastAsia="Arial" w:hAnsi="Arial" w:cs="Arial"/>
+          <w:color w:val="auto"/>
+          <w:sz w:val="18"/>
+          <w:szCs w:val="18"/>
+        </w:rPr>
+        <w:t>'</w:t>
+      </w:r>
+    </w:p>
+    <w:p>
+      <w:pPr>
+        <w:pStyle w:val="berschrift2"/>
+        <w:spacing w:line="360" w:lineRule="auto"/>
+        <w:jc w:val="both"/>
+        <w:rPr>
+          <w:rFonts w:ascii="Arial" w:eastAsia="Arial" w:hAnsi="Arial" w:cs="Arial"/>
+          <w:color w:val="auto"/>
+          <w:sz w:val="18"/>
+          <w:szCs w:val="18"/>
+        </w:rPr>
+      </w:pPr>
+      <w:r>
+        <w:rPr>
+          <w:rFonts w:ascii="Arial" w:eastAsia="Arial" w:hAnsi="Arial" w:cs="Arial"/>
+          <w:color w:val="auto"/>
+          <w:sz w:val="18"/>
+          <w:szCs w:val="18"/>
+        </w:rPr>
+        <w:t>&lt;BC4</w:t>
+      </w:r>
+      <w:proofErr w:type="gramStart"/>
+      <w:r>
+        <w:rPr>
+          <w:rFonts w:ascii="Arial" w:eastAsia="Arial" w:hAnsi="Arial" w:cs="Arial"/>
+          <w:color w:val="auto"/>
+          <w:sz w:val="18"/>
+          <w:szCs w:val="18"/>
+        </w:rPr>
+        <w:t>&gt; ::=</w:t>
+      </w:r>
+      <w:proofErr w:type="gramEnd"/>
+      <w:r>
+        <w:rPr>
+          <w:rFonts w:ascii="Arial" w:eastAsia="Arial" w:hAnsi="Arial" w:cs="Arial"/>
+          <w:color w:val="auto"/>
+          <w:sz w:val="18"/>
+          <w:szCs w:val="18"/>
+        </w:rPr>
+        <w:t xml:space="preserve"> '</w:t>
+      </w:r>
+      <w:proofErr w:type="spellStart"/>
+      <w:r>
+        <w:rPr>
+          <w:rFonts w:ascii="Arial" w:eastAsia="Arial" w:hAnsi="Arial" w:cs="Arial"/>
+          <w:color w:val="auto"/>
+          <w:sz w:val="18"/>
+          <w:szCs w:val="18"/>
+        </w:rPr>
+        <w:t>while</w:t>
+      </w:r>
+      <w:proofErr w:type="spellEnd"/>
+      <w:r>
+        <w:rPr>
+          <w:rFonts w:ascii="Arial" w:eastAsia="Arial" w:hAnsi="Arial" w:cs="Arial"/>
+          <w:color w:val="auto"/>
+          <w:sz w:val="18"/>
+          <w:szCs w:val="18"/>
+        </w:rPr>
+        <w:t>' &lt;C&gt; 'do' &lt;CL&gt; '</w:t>
+      </w:r>
+      <w:proofErr w:type="spellStart"/>
+      <w:r>
+        <w:rPr>
+          <w:rFonts w:ascii="Arial" w:eastAsia="Arial" w:hAnsi="Arial" w:cs="Arial"/>
+          <w:color w:val="auto"/>
+          <w:sz w:val="18"/>
+          <w:szCs w:val="18"/>
+        </w:rPr>
+        <w:t>done</w:t>
+      </w:r>
+      <w:proofErr w:type="spellEnd"/>
+      <w:r>
+        <w:rPr>
+          <w:rFonts w:ascii="Arial" w:eastAsia="Arial" w:hAnsi="Arial" w:cs="Arial"/>
+          <w:color w:val="auto"/>
+          <w:sz w:val="18"/>
+          <w:szCs w:val="18"/>
+        </w:rPr>
+        <w:t>'</w:t>
+      </w:r>
+    </w:p>
+    <w:p>
+      <w:pPr>
+        <w:pStyle w:val="berschrift2"/>
+        <w:spacing w:line="360" w:lineRule="auto"/>
+        <w:jc w:val="both"/>
+        <w:rPr>
+          <w:rFonts w:ascii="Arial" w:eastAsia="Arial" w:hAnsi="Arial" w:cs="Arial"/>
+          <w:color w:val="auto"/>
+          <w:sz w:val="18"/>
+          <w:szCs w:val="18"/>
+        </w:rPr>
+      </w:pPr>
+      <w:r>
+        <w:rPr>
+          <w:rFonts w:ascii="Arial" w:eastAsia="Arial" w:hAnsi="Arial" w:cs="Arial"/>
+          <w:color w:val="auto"/>
+          <w:sz w:val="18"/>
+          <w:szCs w:val="18"/>
+        </w:rPr>
+        <w:t>&lt;BC5</w:t>
+      </w:r>
+      <w:proofErr w:type="gramStart"/>
+      <w:r>
+        <w:rPr>
+          <w:rFonts w:ascii="Arial" w:eastAsia="Arial" w:hAnsi="Arial" w:cs="Arial"/>
+          <w:color w:val="auto"/>
+          <w:sz w:val="18"/>
+          <w:szCs w:val="18"/>
+        </w:rPr>
+        <w:t>&gt; ::=</w:t>
+      </w:r>
+      <w:proofErr w:type="gramEnd"/>
+      <w:r>
+        <w:rPr>
+          <w:rFonts w:ascii="Arial" w:eastAsia="Arial" w:hAnsi="Arial" w:cs="Arial"/>
+          <w:color w:val="auto"/>
+          <w:sz w:val="18"/>
+          <w:szCs w:val="18"/>
+        </w:rPr>
+        <w:t xml:space="preserve"> '</w:t>
+      </w:r>
+      <w:proofErr w:type="spellStart"/>
+      <w:r>
+        <w:rPr>
+          <w:rFonts w:ascii="Arial" w:eastAsia="Arial" w:hAnsi="Arial" w:cs="Arial"/>
+          <w:color w:val="auto"/>
+          <w:sz w:val="18"/>
+          <w:szCs w:val="18"/>
+        </w:rPr>
+        <w:t>for</w:t>
+      </w:r>
+      <w:proofErr w:type="spellEnd"/>
+      <w:r>
+        <w:rPr>
+          <w:rFonts w:ascii="Arial" w:eastAsia="Arial" w:hAnsi="Arial" w:cs="Arial"/>
+          <w:color w:val="auto"/>
+          <w:sz w:val="18"/>
+          <w:szCs w:val="18"/>
+        </w:rPr>
+        <w:t>' &lt;V&gt; 'in' &lt;L&gt; 'do' &lt;CL&gt; '</w:t>
+      </w:r>
+      <w:proofErr w:type="spellStart"/>
+      <w:r>
+        <w:rPr>
+          <w:rFonts w:ascii="Arial" w:eastAsia="Arial" w:hAnsi="Arial" w:cs="Arial"/>
+          <w:color w:val="auto"/>
+          <w:sz w:val="18"/>
+          <w:szCs w:val="18"/>
+        </w:rPr>
+        <w:t>done</w:t>
+      </w:r>
+      <w:proofErr w:type="spellEnd"/>
+      <w:r>
+        <w:rPr>
+          <w:rFonts w:ascii="Arial" w:eastAsia="Arial" w:hAnsi="Arial" w:cs="Arial"/>
+          <w:color w:val="auto"/>
+          <w:sz w:val="18"/>
+          <w:szCs w:val="18"/>
+        </w:rPr>
+        <w:t>'</w:t>
+      </w:r>
+    </w:p>
+    <w:p>
+      <w:pPr>
+        <w:pStyle w:val="berschrift2"/>
+        <w:spacing w:line="360" w:lineRule="auto"/>
+        <w:jc w:val="both"/>
+        <w:rPr>
+          <w:rFonts w:ascii="Arial" w:eastAsia="Arial" w:hAnsi="Arial" w:cs="Arial"/>
+          <w:color w:val="auto"/>
+          <w:sz w:val="18"/>
+          <w:szCs w:val="18"/>
+        </w:rPr>
+      </w:pPr>
+      <w:r>
+        <w:rPr>
+          <w:rFonts w:ascii="Arial" w:eastAsia="Arial" w:hAnsi="Arial" w:cs="Arial"/>
+          <w:color w:val="auto"/>
+          <w:sz w:val="18"/>
+          <w:szCs w:val="18"/>
+        </w:rPr>
+        <w:t>&lt;BC6</w:t>
+      </w:r>
+      <w:proofErr w:type="gramStart"/>
+      <w:r>
+        <w:rPr>
+          <w:rFonts w:ascii="Arial" w:eastAsia="Arial" w:hAnsi="Arial" w:cs="Arial"/>
+          <w:color w:val="auto"/>
+          <w:sz w:val="18"/>
+          <w:szCs w:val="18"/>
+        </w:rPr>
+        <w:t>&gt; ::=</w:t>
+      </w:r>
+      <w:proofErr w:type="gramEnd"/>
+      <w:r>
+        <w:rPr>
+          <w:rFonts w:ascii="Arial" w:eastAsia="Arial" w:hAnsi="Arial" w:cs="Arial"/>
+          <w:color w:val="auto"/>
+          <w:sz w:val="18"/>
+          <w:szCs w:val="18"/>
+        </w:rPr>
+        <w:t xml:space="preserve"> &lt;V&gt; '=' &lt;V&gt;</w:t>
+      </w:r>
+      <w:bookmarkStart w:id="2" w:name="_GoBack"/>
+      <w:bookmarkEnd w:id="2"/>
+    </w:p>
+    <w:p>
+      <w:pPr>
+        <w:pStyle w:val="berschrift2"/>
+        <w:spacing w:line="360" w:lineRule="auto"/>
+        <w:jc w:val="both"/>
+        <w:rPr>
+          <w:rFonts w:ascii="Arial" w:eastAsia="Arial" w:hAnsi="Arial" w:cs="Arial"/>
+          <w:color w:val="auto"/>
+          <w:sz w:val="18"/>
+          <w:szCs w:val="18"/>
+        </w:rPr>
+      </w:pPr>
+      <w:r>
+        <w:rPr>
+          <w:rFonts w:ascii="Arial" w:eastAsia="Arial" w:hAnsi="Arial" w:cs="Arial"/>
+          <w:color w:val="auto"/>
+          <w:sz w:val="18"/>
+          <w:szCs w:val="18"/>
+        </w:rPr>
+        <w:t>&lt;C</w:t>
+      </w:r>
+      <w:proofErr w:type="gramStart"/>
+      <w:r>
+        <w:rPr>
+          <w:rFonts w:ascii="Arial" w:eastAsia="Arial" w:hAnsi="Arial" w:cs="Arial"/>
+          <w:color w:val="auto"/>
+          <w:sz w:val="18"/>
+          <w:szCs w:val="18"/>
+        </w:rPr>
+        <w:t>&gt; ::=</w:t>
+      </w:r>
+      <w:proofErr w:type="gramEnd"/>
+      <w:r>
+        <w:rPr>
+          <w:rFonts w:ascii="Arial" w:eastAsia="Arial" w:hAnsi="Arial" w:cs="Arial"/>
+          <w:color w:val="auto"/>
+          <w:sz w:val="18"/>
+          <w:szCs w:val="18"/>
+        </w:rPr>
+        <w:t xml:space="preserve"> &lt;E&gt; &lt;O&gt; &lt;E&gt;</w:t>
+      </w:r>
+    </w:p>
+    <w:p>
+      <w:pPr>
+        <w:pStyle w:val="berschrift2"/>
+        <w:spacing w:line="360" w:lineRule="auto"/>
+        <w:jc w:val="both"/>
+        <w:rPr>
+          <w:rFonts w:ascii="Arial" w:eastAsia="Arial" w:hAnsi="Arial" w:cs="Arial"/>
+          <w:color w:val="auto"/>
+          <w:sz w:val="18"/>
+          <w:szCs w:val="18"/>
+        </w:rPr>
+      </w:pPr>
+      <w:r>
+        <w:rPr>
+          <w:rFonts w:ascii="Arial" w:eastAsia="Arial" w:hAnsi="Arial" w:cs="Arial"/>
+          <w:color w:val="auto"/>
+          <w:sz w:val="18"/>
+          <w:szCs w:val="18"/>
+        </w:rPr>
+        <w:t>&lt;E</w:t>
+      </w:r>
+      <w:proofErr w:type="gramStart"/>
+      <w:r>
+        <w:rPr>
+          <w:rFonts w:ascii="Arial" w:eastAsia="Arial" w:hAnsi="Arial" w:cs="Arial"/>
+          <w:color w:val="auto"/>
+          <w:sz w:val="18"/>
+          <w:szCs w:val="18"/>
+        </w:rPr>
+        <w:t>&gt; ::=</w:t>
+      </w:r>
+      <w:proofErr w:type="gramEnd"/>
+      <w:r>
+        <w:rPr>
+          <w:rFonts w:ascii="Arial" w:eastAsia="Arial" w:hAnsi="Arial" w:cs="Arial"/>
+          <w:color w:val="auto"/>
+          <w:sz w:val="18"/>
+          <w:szCs w:val="18"/>
+        </w:rPr>
+        <w:t xml:space="preserve"> &lt;S&gt; | &lt;N&gt; | &lt;V&gt;</w:t>
+      </w:r>
+    </w:p>
+    <w:p>
+      <w:pPr>
+        <w:pStyle w:val="berschrift2"/>
+        <w:spacing w:line="360" w:lineRule="auto"/>
+        <w:jc w:val="both"/>
+        <w:rPr>
+          <w:rFonts w:ascii="Arial" w:eastAsia="Arial" w:hAnsi="Arial" w:cs="Arial"/>
+          <w:color w:val="auto"/>
+          <w:sz w:val="18"/>
+          <w:szCs w:val="18"/>
+        </w:rPr>
+      </w:pPr>
+      <w:r>
+        <w:rPr>
+          <w:rFonts w:ascii="Arial" w:eastAsia="Arial" w:hAnsi="Arial" w:cs="Arial"/>
+          <w:color w:val="auto"/>
+          <w:sz w:val="18"/>
+          <w:szCs w:val="18"/>
+        </w:rPr>
+        <w:t>&lt;O</w:t>
+      </w:r>
+      <w:proofErr w:type="gramStart"/>
+      <w:r>
+        <w:rPr>
+          <w:rFonts w:ascii="Arial" w:eastAsia="Arial" w:hAnsi="Arial" w:cs="Arial"/>
+          <w:color w:val="auto"/>
+          <w:sz w:val="18"/>
+          <w:szCs w:val="18"/>
+        </w:rPr>
+        <w:t>&gt; ::=</w:t>
+      </w:r>
+      <w:proofErr w:type="gramEnd"/>
+      <w:r>
+        <w:rPr>
+          <w:rFonts w:ascii="Arial" w:eastAsia="Arial" w:hAnsi="Arial" w:cs="Arial"/>
+          <w:color w:val="auto"/>
+          <w:sz w:val="18"/>
+          <w:szCs w:val="18"/>
+        </w:rPr>
+        <w:t xml:space="preserve"> '=' | '&lt;' | '&gt;' | ...</w:t>
+      </w:r>
+    </w:p>
+    <w:p>
+      <w:pPr>
+        <w:pStyle w:val="berschrift2"/>
+        <w:spacing w:line="360" w:lineRule="auto"/>
+        <w:jc w:val="both"/>
+        <w:rPr>
+          <w:rFonts w:ascii="Arial" w:eastAsia="Arial" w:hAnsi="Arial" w:cs="Arial"/>
+          <w:color w:val="auto"/>
+          <w:sz w:val="18"/>
+          <w:szCs w:val="18"/>
+        </w:rPr>
+      </w:pPr>
+      <w:r>
+        <w:rPr>
+          <w:rFonts w:ascii="Arial" w:eastAsia="Arial" w:hAnsi="Arial" w:cs="Arial"/>
+          <w:color w:val="auto"/>
+          <w:sz w:val="18"/>
+          <w:szCs w:val="18"/>
+        </w:rPr>
+        <w:t>&lt;CL</w:t>
+      </w:r>
+      <w:proofErr w:type="gramStart"/>
+      <w:r>
+        <w:rPr>
+          <w:rFonts w:ascii="Arial" w:eastAsia="Arial" w:hAnsi="Arial" w:cs="Arial"/>
+          <w:color w:val="auto"/>
+          <w:sz w:val="18"/>
+          <w:szCs w:val="18"/>
+        </w:rPr>
+        <w:t>&gt; ::=</w:t>
+      </w:r>
+      <w:proofErr w:type="gramEnd"/>
+      <w:r>
+        <w:rPr>
+          <w:rFonts w:ascii="Arial" w:eastAsia="Arial" w:hAnsi="Arial" w:cs="Arial"/>
+          <w:color w:val="auto"/>
+          <w:sz w:val="18"/>
+          <w:szCs w:val="18"/>
+        </w:rPr>
+        <w:t xml:space="preserve"> &lt;C&gt; ';' &lt;CL&gt; | &lt;C&gt;</w:t>
+      </w:r>
+    </w:p>
+    <w:p>
+      <w:pPr>
+        <w:pStyle w:val="berschrift2"/>
+        <w:spacing w:line="360" w:lineRule="auto"/>
+        <w:jc w:val="both"/>
+        <w:rPr>
+          <w:rFonts w:ascii="Arial" w:eastAsia="Arial" w:hAnsi="Arial" w:cs="Arial"/>
+          <w:color w:val="auto"/>
+          <w:sz w:val="18"/>
+          <w:szCs w:val="18"/>
+        </w:rPr>
+      </w:pPr>
+      <w:r>
+        <w:rPr>
+          <w:rFonts w:ascii="Arial" w:eastAsia="Arial" w:hAnsi="Arial" w:cs="Arial"/>
+          <w:color w:val="auto"/>
+          <w:sz w:val="18"/>
+          <w:szCs w:val="18"/>
+        </w:rPr>
+        <w:t>&lt;S</w:t>
+      </w:r>
+      <w:proofErr w:type="gramStart"/>
+      <w:r>
+        <w:rPr>
+          <w:rFonts w:ascii="Arial" w:eastAsia="Arial" w:hAnsi="Arial" w:cs="Arial"/>
+          <w:color w:val="auto"/>
+          <w:sz w:val="18"/>
+          <w:szCs w:val="18"/>
+        </w:rPr>
+        <w:t>&gt; ::=</w:t>
+      </w:r>
+      <w:proofErr w:type="gramEnd"/>
+      <w:r>
+        <w:rPr>
+          <w:rFonts w:ascii="Arial" w:eastAsia="Arial" w:hAnsi="Arial" w:cs="Arial"/>
+          <w:color w:val="auto"/>
+          <w:sz w:val="18"/>
+          <w:szCs w:val="18"/>
+        </w:rPr>
+        <w:t xml:space="preserve"> "</w:t>
+      </w:r>
+      <w:proofErr w:type="spellStart"/>
+      <w:r>
+        <w:rPr>
+          <w:rFonts w:ascii="Arial" w:eastAsia="Arial" w:hAnsi="Arial" w:cs="Arial"/>
+          <w:color w:val="auto"/>
+          <w:sz w:val="18"/>
+          <w:szCs w:val="18"/>
+        </w:rPr>
+        <w:t>some</w:t>
+      </w:r>
+      <w:proofErr w:type="spellEnd"/>
+      <w:r>
+        <w:rPr>
+          <w:rFonts w:ascii="Arial" w:eastAsia="Arial" w:hAnsi="Arial" w:cs="Arial"/>
+          <w:color w:val="auto"/>
+          <w:sz w:val="18"/>
+          <w:szCs w:val="18"/>
+        </w:rPr>
+        <w:t xml:space="preserve"> </w:t>
+      </w:r>
+      <w:proofErr w:type="spellStart"/>
+      <w:r>
+        <w:rPr>
+          <w:rFonts w:ascii="Arial" w:eastAsia="Arial" w:hAnsi="Arial" w:cs="Arial"/>
+          <w:color w:val="auto"/>
+          <w:sz w:val="18"/>
+          <w:szCs w:val="18"/>
+        </w:rPr>
+        <w:t>text</w:t>
+      </w:r>
+      <w:proofErr w:type="spellEnd"/>
+      <w:r>
+        <w:rPr>
+          <w:rFonts w:ascii="Arial" w:eastAsia="Arial" w:hAnsi="Arial" w:cs="Arial"/>
+          <w:color w:val="auto"/>
+          <w:sz w:val="18"/>
+          <w:szCs w:val="18"/>
+        </w:rPr>
+        <w:t>"</w:t>
+      </w:r>
+    </w:p>
+    <w:p>
+      <w:pPr>
+        <w:pStyle w:val="berschrift2"/>
+        <w:spacing w:line="360" w:lineRule="auto"/>
+        <w:jc w:val="both"/>
+        <w:rPr>
+          <w:rFonts w:ascii="Arial" w:eastAsia="Arial" w:hAnsi="Arial" w:cs="Arial"/>
+          <w:color w:val="auto"/>
+          <w:sz w:val="18"/>
+          <w:szCs w:val="18"/>
+        </w:rPr>
+      </w:pPr>
+      <w:r>
+        <w:rPr>
+          <w:rFonts w:ascii="Arial" w:eastAsia="Arial" w:hAnsi="Arial" w:cs="Arial"/>
+          <w:color w:val="auto"/>
+          <w:sz w:val="18"/>
+          <w:szCs w:val="18"/>
+        </w:rPr>
+        <w:t>&lt;N</w:t>
+      </w:r>
+      <w:proofErr w:type="gramStart"/>
+      <w:r>
+        <w:rPr>
+          <w:rFonts w:ascii="Arial" w:eastAsia="Arial" w:hAnsi="Arial" w:cs="Arial"/>
+          <w:color w:val="auto"/>
+          <w:sz w:val="18"/>
+          <w:szCs w:val="18"/>
+        </w:rPr>
+        <w:t>&gt; ::=</w:t>
+      </w:r>
+      <w:proofErr w:type="gramEnd"/>
+      <w:r>
+        <w:rPr>
+          <w:rFonts w:ascii="Arial" w:eastAsia="Arial" w:hAnsi="Arial" w:cs="Arial"/>
+          <w:color w:val="auto"/>
+          <w:sz w:val="18"/>
+          <w:szCs w:val="18"/>
+        </w:rPr>
+        <w:t xml:space="preserve"> 123</w:t>
+      </w:r>
+    </w:p>
+    <w:p>
+      <w:pPr>
+        <w:pStyle w:val="berschrift2"/>
+        <w:spacing w:line="360" w:lineRule="auto"/>
+        <w:jc w:val="both"/>
+        <w:rPr>
+          <w:rFonts w:ascii="Arial" w:eastAsia="Arial" w:hAnsi="Arial" w:cs="Arial"/>
+          <w:color w:val="auto"/>
+          <w:sz w:val="18"/>
+          <w:szCs w:val="18"/>
+        </w:rPr>
+      </w:pPr>
+      <w:r>
+        <w:rPr>
+          <w:rFonts w:ascii="Arial" w:eastAsia="Arial" w:hAnsi="Arial" w:cs="Arial"/>
+          <w:color w:val="auto"/>
+          <w:sz w:val="18"/>
+          <w:szCs w:val="18"/>
+        </w:rPr>
+        <w:t>&lt;V</w:t>
+      </w:r>
+      <w:proofErr w:type="gramStart"/>
+      <w:r>
+        <w:rPr>
+          <w:rFonts w:ascii="Arial" w:eastAsia="Arial" w:hAnsi="Arial" w:cs="Arial"/>
+          <w:color w:val="auto"/>
+          <w:sz w:val="18"/>
+          <w:szCs w:val="18"/>
+        </w:rPr>
+        <w:t>&gt; ::=</w:t>
+      </w:r>
+      <w:proofErr w:type="gramEnd"/>
+      <w:r>
+        <w:rPr>
+          <w:rFonts w:ascii="Arial" w:eastAsia="Arial" w:hAnsi="Arial" w:cs="Arial"/>
+          <w:color w:val="auto"/>
+          <w:sz w:val="18"/>
+          <w:szCs w:val="18"/>
+        </w:rPr>
+        <w:t xml:space="preserve"> $&lt;ID&gt;</w:t>
+      </w:r>
+    </w:p>
+    <w:p>
+      <w:pPr>
+        <w:pStyle w:val="berschrift2"/>
+        <w:spacing w:line="360" w:lineRule="auto"/>
+        <w:jc w:val="both"/>
+        <w:rPr>
+          <w:rFonts w:ascii="Arial" w:eastAsia="Arial" w:hAnsi="Arial" w:cs="Arial"/>
+          <w:color w:val="auto"/>
+          <w:sz w:val="18"/>
+          <w:szCs w:val="18"/>
+        </w:rPr>
+      </w:pPr>
+      <w:r>
+        <w:rPr>
+          <w:rFonts w:ascii="Arial" w:eastAsia="Arial" w:hAnsi="Arial" w:cs="Arial"/>
+          <w:color w:val="auto"/>
+          <w:sz w:val="18"/>
+          <w:szCs w:val="18"/>
+        </w:rPr>
+        <w:t>&lt;ID</w:t>
+      </w:r>
+      <w:proofErr w:type="gramStart"/>
+      <w:r>
+        <w:rPr>
+          <w:rFonts w:ascii="Arial" w:eastAsia="Arial" w:hAnsi="Arial" w:cs="Arial"/>
+          <w:color w:val="auto"/>
+          <w:sz w:val="18"/>
+          <w:szCs w:val="18"/>
+        </w:rPr>
+        <w:t>&gt; ::=</w:t>
+      </w:r>
+      <w:proofErr w:type="gramEnd"/>
+      <w:r>
+        <w:rPr>
+          <w:rFonts w:ascii="Arial" w:eastAsia="Arial" w:hAnsi="Arial" w:cs="Arial"/>
+          <w:color w:val="auto"/>
+          <w:sz w:val="18"/>
+          <w:szCs w:val="18"/>
+        </w:rPr>
+        <w:t xml:space="preserve"> [a-</w:t>
+      </w:r>
+      <w:proofErr w:type="spellStart"/>
+      <w:r>
+        <w:rPr>
+          <w:rFonts w:ascii="Arial" w:eastAsia="Arial" w:hAnsi="Arial" w:cs="Arial"/>
+          <w:color w:val="auto"/>
+          <w:sz w:val="18"/>
+          <w:szCs w:val="18"/>
+        </w:rPr>
+        <w:t>zA</w:t>
+      </w:r>
+      <w:proofErr w:type="spellEnd"/>
+      <w:r>
+        <w:rPr>
+          <w:rFonts w:ascii="Arial" w:eastAsia="Arial" w:hAnsi="Arial" w:cs="Arial"/>
+          <w:color w:val="auto"/>
+          <w:sz w:val="18"/>
+          <w:szCs w:val="18"/>
+        </w:rPr>
+        <w:t>-Z_][a-zA-Z0-9_]*</w:t>
+      </w:r>
+    </w:p>
+    <w:p>
+      <w:pPr>
+        <w:pStyle w:val="berschrift2"/>
+        <w:spacing w:line="360" w:lineRule="auto"/>
+        <w:jc w:val="both"/>
+        <w:rPr>
+          <w:rFonts w:ascii="Arial" w:eastAsia="Arial" w:hAnsi="Arial" w:cs="Arial"/>
+          <w:color w:val="auto"/>
+          <w:sz w:val="18"/>
+          <w:szCs w:val="18"/>
+        </w:rPr>
+      </w:pPr>
+      <w:r>
+        <w:rPr>
+          <w:rFonts w:ascii="Arial" w:eastAsia="Arial" w:hAnsi="Arial" w:cs="Arial"/>
+          <w:color w:val="auto"/>
+          <w:sz w:val="18"/>
+          <w:szCs w:val="18"/>
+        </w:rPr>
+        <w:t>&lt;P</w:t>
+      </w:r>
+      <w:proofErr w:type="gramStart"/>
+      <w:r>
+        <w:rPr>
+          <w:rFonts w:ascii="Arial" w:eastAsia="Arial" w:hAnsi="Arial" w:cs="Arial"/>
+          <w:color w:val="auto"/>
+          <w:sz w:val="18"/>
+          <w:szCs w:val="18"/>
+        </w:rPr>
+        <w:t>&gt; ::=</w:t>
+      </w:r>
+      <w:proofErr w:type="gramEnd"/>
+      <w:r>
+        <w:rPr>
+          <w:rFonts w:ascii="Arial" w:eastAsia="Arial" w:hAnsi="Arial" w:cs="Arial"/>
+          <w:color w:val="auto"/>
+          <w:sz w:val="18"/>
+          <w:szCs w:val="18"/>
+        </w:rPr>
+        <w:t xml:space="preserve"> /</w:t>
+      </w:r>
+      <w:proofErr w:type="spellStart"/>
+      <w:r>
+        <w:rPr>
+          <w:rFonts w:ascii="Arial" w:eastAsia="Arial" w:hAnsi="Arial" w:cs="Arial"/>
+          <w:color w:val="auto"/>
+          <w:sz w:val="18"/>
+          <w:szCs w:val="18"/>
+        </w:rPr>
+        <w:t>path</w:t>
+      </w:r>
+      <w:proofErr w:type="spellEnd"/>
+      <w:r>
+        <w:rPr>
+          <w:rFonts w:ascii="Arial" w:eastAsia="Arial" w:hAnsi="Arial" w:cs="Arial"/>
+          <w:color w:val="auto"/>
+          <w:sz w:val="18"/>
+          <w:szCs w:val="18"/>
+        </w:rPr>
+        <w:t>/</w:t>
+      </w:r>
+      <w:proofErr w:type="spellStart"/>
+      <w:r>
+        <w:rPr>
+          <w:rFonts w:ascii="Arial" w:eastAsia="Arial" w:hAnsi="Arial" w:cs="Arial"/>
+          <w:color w:val="auto"/>
+          <w:sz w:val="18"/>
+          <w:szCs w:val="18"/>
+        </w:rPr>
+        <w:t>to</w:t>
+      </w:r>
+      <w:proofErr w:type="spellEnd"/>
+      <w:r>
+        <w:rPr>
+          <w:rFonts w:ascii="Arial" w:eastAsia="Arial" w:hAnsi="Arial" w:cs="Arial"/>
+          <w:color w:val="auto"/>
+          <w:sz w:val="18"/>
+          <w:szCs w:val="18"/>
+        </w:rPr>
+        <w:t>/</w:t>
+      </w:r>
+      <w:proofErr w:type="spellStart"/>
+      <w:r>
+        <w:rPr>
+          <w:rFonts w:ascii="Arial" w:eastAsia="Arial" w:hAnsi="Arial" w:cs="Arial"/>
+          <w:color w:val="auto"/>
+          <w:sz w:val="18"/>
+          <w:szCs w:val="18"/>
+        </w:rPr>
+        <w:t>file</w:t>
+      </w:r>
+      <w:proofErr w:type="spellEnd"/>
+    </w:p>
+    <w:p>
+      <w:pPr>
+        <w:spacing w:line="360" w:lineRule="auto"/>
         <w:rPr>
           <w:rFonts w:ascii="Arial" w:eastAsia="Arial" w:hAnsi="Arial" w:cs="Arial"/>
           <w:color w:val="000000" w:themeColor="text1"/>
-          <w:sz w:val="24"/>
-          <w:szCs w:val="24"/>
+          <w:sz w:val="18"/>
+          <w:szCs w:val="18"/>
         </w:rPr>
       </w:pPr>
     </w:p>
@@ -4782,8 +5844,8 @@
           <w:szCs w:val="24"/>
         </w:rPr>
       </w:pPr>
-      <w:bookmarkStart w:id="5" w:name="_Toc151083647"/>
-      <w:bookmarkStart w:id="6" w:name="_Hlk149423945"/>
+      <w:bookmarkStart w:id="3" w:name="_Toc151083647"/>
+      <w:bookmarkStart w:id="4" w:name="_Hlk149423945"/>
       <w:r>
         <w:rPr>
           <w:rFonts w:ascii="Arial" w:eastAsia="Arial" w:hAnsi="Arial" w:cs="Arial"/>
@@ -4793,9 +5855,9 @@
         </w:rPr>
         <w:t>Literaturverzeichnis</w:t>
       </w:r>
-      <w:bookmarkEnd w:id="5"/>
-    </w:p>
-    <w:bookmarkEnd w:id="6"/>
+      <w:bookmarkEnd w:id="3"/>
+    </w:p>
+    <w:bookmarkEnd w:id="4"/>
     <w:p>
       <w:pPr>
         <w:rPr>
@@ -8498,7 +9560,7 @@
 </file>
 
 <file path=customXml/itemProps1.xml><?xml version="1.0" encoding="utf-8"?>
-<ds:datastoreItem xmlns:ds="http://schemas.openxmlformats.org/officeDocument/2006/customXml" ds:itemID="{9C16AB30-4062-4BE8-B221-EEA5B55B7FCB}">
+<ds:datastoreItem xmlns:ds="http://schemas.openxmlformats.org/officeDocument/2006/customXml" ds:itemID="{11EC840B-1CB8-42BF-9F87-0310519E2BEE}">
   <ds:schemaRefs>
     <ds:schemaRef ds:uri="http://schemas.openxmlformats.org/officeDocument/2006/bibliography"/>
   </ds:schemaRefs>

</xml_diff>